<commit_message>
Versió 0.4 del document d'especificacions
+ Afegits perfils d'usuari
+ Afegit un .ppt a Others amb els perfils identificats.
</commit_message>
<xml_diff>
--- a/others/Document d'Especificacions.docx
+++ b/others/Document d'Especificacions.docx
@@ -277,7 +277,7 @@
           <w:szCs w:val="36"/>
           <w:lang w:val="ca-ES"/>
         </w:rPr>
-        <w:t>3</w:t>
+        <w:t>4</w:t>
       </w:r>
       <w:r>
         <w:rPr>
@@ -975,14 +975,11 @@
             <w:r>
               <w:rPr>
                 <w:rFonts w:ascii="Arial" w:hAnsi="Arial" w:cs="Arial"/>
-                <w:i/>
-                <w:iCs/>
-                <w:color w:val="7F7F7F" w:themeColor="text1" w:themeTint="80"/>
                 <w:sz w:val="22"/>
                 <w:szCs w:val="22"/>
                 <w:lang w:val="ca-ES"/>
               </w:rPr>
-              <w:t>TBD</w:t>
+              <w:t>17/04/2022</w:t>
             </w:r>
           </w:p>
         </w:tc>
@@ -997,9 +994,6 @@
               <w:jc w:val="center"/>
               <w:rPr>
                 <w:rFonts w:ascii="Arial" w:hAnsi="Arial" w:cs="Arial"/>
-                <w:i/>
-                <w:iCs/>
-                <w:color w:val="7F7F7F" w:themeColor="text1" w:themeTint="80"/>
                 <w:sz w:val="22"/>
                 <w:szCs w:val="22"/>
                 <w:lang w:val="ca-ES"/>
@@ -1008,14 +1002,11 @@
             <w:r>
               <w:rPr>
                 <w:rFonts w:ascii="Arial" w:hAnsi="Arial" w:cs="Arial"/>
-                <w:i/>
-                <w:iCs/>
-                <w:color w:val="7F7F7F" w:themeColor="text1" w:themeTint="80"/>
                 <w:sz w:val="22"/>
                 <w:szCs w:val="22"/>
                 <w:lang w:val="ca-ES"/>
               </w:rPr>
-              <w:t>(0.4)</w:t>
+              <w:t>0.4</w:t>
             </w:r>
           </w:p>
         </w:tc>
@@ -1030,9 +1021,6 @@
               <w:jc w:val="center"/>
               <w:rPr>
                 <w:rFonts w:ascii="Arial" w:hAnsi="Arial" w:cs="Arial"/>
-                <w:i/>
-                <w:iCs/>
-                <w:color w:val="7F7F7F" w:themeColor="text1" w:themeTint="80"/>
                 <w:sz w:val="22"/>
                 <w:szCs w:val="22"/>
                 <w:lang w:val="ca-ES"/>
@@ -1041,14 +1029,20 @@
             <w:r>
               <w:rPr>
                 <w:rFonts w:ascii="Arial" w:hAnsi="Arial" w:cs="Arial"/>
-                <w:i/>
-                <w:iCs/>
-                <w:color w:val="7F7F7F" w:themeColor="text1" w:themeTint="80"/>
                 <w:sz w:val="22"/>
                 <w:szCs w:val="22"/>
                 <w:lang w:val="ca-ES"/>
               </w:rPr>
-              <w:t>(Llistat de perfils d’usuari)</w:t>
+              <w:t>Llistat de perfils d’usuari</w:t>
+            </w:r>
+            <w:r>
+              <w:rPr>
+                <w:rFonts w:ascii="Arial" w:hAnsi="Arial" w:cs="Arial"/>
+                <w:sz w:val="22"/>
+                <w:szCs w:val="22"/>
+                <w:lang w:val="ca-ES"/>
+              </w:rPr>
+              <w:t>.</w:t>
             </w:r>
           </w:p>
         </w:tc>
@@ -1071,14 +1065,11 @@
             <w:r>
               <w:rPr>
                 <w:rFonts w:ascii="Arial" w:hAnsi="Arial" w:cs="Arial"/>
-                <w:i/>
-                <w:iCs/>
-                <w:color w:val="7F7F7F" w:themeColor="text1" w:themeTint="80"/>
                 <w:sz w:val="22"/>
                 <w:szCs w:val="22"/>
                 <w:lang w:val="ca-ES"/>
               </w:rPr>
-              <w:t>-</w:t>
+              <w:t>Yeray Cordero</w:t>
             </w:r>
           </w:p>
         </w:tc>
@@ -1612,6 +1603,7 @@
           <w:rFonts w:cs="Arial"/>
           <w:sz w:val="36"/>
           <w:szCs w:val="36"/>
+          <w:u w:val="single"/>
           <w:lang w:val="ca-ES"/>
         </w:rPr>
       </w:pPr>
@@ -2106,23 +2098,7 @@
             <w:noProof/>
             <w:lang w:bidi="hi-IN"/>
           </w:rPr>
-          <w:t>CAT-01: BOTIGUES I</w:t>
-        </w:r>
-        <w:r>
-          <w:rPr>
-            <w:rStyle w:val="Hipervnculo"/>
-            <w:noProof/>
-            <w:lang w:bidi="hi-IN"/>
-          </w:rPr>
-          <w:t xml:space="preserve"> </w:t>
-        </w:r>
-        <w:r>
-          <w:rPr>
-            <w:rStyle w:val="Hipervnculo"/>
-            <w:noProof/>
-            <w:lang w:bidi="hi-IN"/>
-          </w:rPr>
-          <w:t>TRASNPORTISTES:</w:t>
+          <w:t>CAT-01: BOTIGUES I TRASNPORTISTES:</w:t>
         </w:r>
         <w:r>
           <w:rPr>
@@ -2193,23 +2169,7 @@
             <w:noProof/>
             <w:lang w:bidi="hi-IN"/>
           </w:rPr>
-          <w:t>CAT-02: COMAN</w:t>
-        </w:r>
-        <w:r>
-          <w:rPr>
-            <w:rStyle w:val="Hipervnculo"/>
-            <w:noProof/>
-            <w:lang w:bidi="hi-IN"/>
-          </w:rPr>
-          <w:t>D</w:t>
-        </w:r>
-        <w:r>
-          <w:rPr>
-            <w:rStyle w:val="Hipervnculo"/>
-            <w:noProof/>
-            <w:lang w:bidi="hi-IN"/>
-          </w:rPr>
-          <w:t>ES:</w:t>
+          <w:t>CAT-02: COMANDES:</w:t>
         </w:r>
         <w:r>
           <w:rPr>
@@ -2635,7 +2595,23 @@
             <w:noProof/>
             <w:lang w:bidi="hi-IN"/>
           </w:rPr>
-          <w:t>Perfils d’usuari identificats</w:t>
+          <w:t>Perfils d’usuari i</w:t>
+        </w:r>
+        <w:r>
+          <w:rPr>
+            <w:rStyle w:val="Hipervnculo"/>
+            <w:noProof/>
+            <w:lang w:bidi="hi-IN"/>
+          </w:rPr>
+          <w:t>d</w:t>
+        </w:r>
+        <w:r>
+          <w:rPr>
+            <w:rStyle w:val="Hipervnculo"/>
+            <w:noProof/>
+            <w:lang w:bidi="hi-IN"/>
+          </w:rPr>
+          <w:t>entificats</w:t>
         </w:r>
         <w:r>
           <w:rPr>
@@ -2747,7 +2723,7 @@
             <w:noProof/>
             <w:webHidden/>
           </w:rPr>
-          <w:t>31</w:t>
+          <w:t>32</w:t>
         </w:r>
         <w:r>
           <w:rPr>
@@ -9160,6 +9136,247 @@
       <w:pPr>
         <w:jc w:val="center"/>
         <w:rPr>
+          <w:b/>
+          <w:bCs/>
+          <w:i/>
+          <w:iCs/>
+          <w:color w:val="FF0000"/>
+          <w:lang w:val="ca-ES"/>
+        </w:rPr>
+      </w:pPr>
+    </w:p>
+    <w:p>
+      <w:pPr>
+        <w:jc w:val="center"/>
+        <w:rPr>
+          <w:lang w:val="ca-ES"/>
+        </w:rPr>
+      </w:pPr>
+      <w:r>
+        <w:rPr>
+          <w:lang w:val="ca-ES"/>
+        </w:rPr>
+        <w:drawing>
+          <wp:inline distT="0" distB="0" distL="0" distR="0" wp14:anchorId="64B869FA" wp14:editId="417253E6">
+            <wp:extent cx="6120130" cy="2374773"/>
+            <wp:effectExtent l="0" t="0" r="0" b="6985"/>
+            <wp:docPr id="49" name="Imagen 49"/>
+            <wp:cNvGraphicFramePr>
+              <a:graphicFrameLocks xmlns:a="http://schemas.openxmlformats.org/drawingml/2006/main" noChangeAspect="1"/>
+            </wp:cNvGraphicFramePr>
+            <a:graphic xmlns:a="http://schemas.openxmlformats.org/drawingml/2006/main">
+              <a:graphicData uri="http://schemas.openxmlformats.org/drawingml/2006/picture">
+                <pic:pic xmlns:pic="http://schemas.openxmlformats.org/drawingml/2006/picture">
+                  <pic:nvPicPr>
+                    <pic:cNvPr id="49" name="Imagen 49"/>
+                    <pic:cNvPicPr/>
+                  </pic:nvPicPr>
+                  <pic:blipFill>
+                    <a:blip r:embed="rId102" cstate="print">
+                      <a:extLst>
+                        <a:ext uri="{28A0092B-C50C-407E-A947-70E740481C1C}">
+                          <a14:useLocalDpi xmlns:a14="http://schemas.microsoft.com/office/drawing/2010/main" val="0"/>
+                        </a:ext>
+                      </a:extLst>
+                    </a:blip>
+                    <a:stretch>
+                      <a:fillRect/>
+                    </a:stretch>
+                  </pic:blipFill>
+                  <pic:spPr>
+                    <a:xfrm>
+                      <a:off x="0" y="0"/>
+                      <a:ext cx="6120130" cy="2374773"/>
+                    </a:xfrm>
+                    <a:prstGeom prst="rect">
+                      <a:avLst/>
+                    </a:prstGeom>
+                  </pic:spPr>
+                </pic:pic>
+              </a:graphicData>
+            </a:graphic>
+          </wp:inline>
+        </w:drawing>
+      </w:r>
+    </w:p>
+    <w:p>
+      <w:pPr>
+        <w:jc w:val="center"/>
+        <w:rPr>
+          <w:lang w:val="ca-ES"/>
+        </w:rPr>
+      </w:pPr>
+    </w:p>
+    <w:p>
+      <w:pPr>
+        <w:jc w:val="center"/>
+        <w:rPr>
+          <w:lang w:val="ca-ES"/>
+        </w:rPr>
+      </w:pPr>
+      <w:r>
+        <w:rPr>
+          <w:lang w:val="ca-ES"/>
+        </w:rPr>
+        <w:drawing>
+          <wp:inline distT="0" distB="0" distL="0" distR="0" wp14:anchorId="44452BAE" wp14:editId="4B9F1A1F">
+            <wp:extent cx="6120130" cy="2511425"/>
+            <wp:effectExtent l="0" t="0" r="0" b="3175"/>
+            <wp:docPr id="50" name="Imagen 50" descr="Interfaz de usuario gráfica, Texto, Aplicación&#10;&#10;Descripción generada automáticamente"/>
+            <wp:cNvGraphicFramePr>
+              <a:graphicFrameLocks xmlns:a="http://schemas.openxmlformats.org/drawingml/2006/main" noChangeAspect="1"/>
+            </wp:cNvGraphicFramePr>
+            <a:graphic xmlns:a="http://schemas.openxmlformats.org/drawingml/2006/main">
+              <a:graphicData uri="http://schemas.openxmlformats.org/drawingml/2006/picture">
+                <pic:pic xmlns:pic="http://schemas.openxmlformats.org/drawingml/2006/picture">
+                  <pic:nvPicPr>
+                    <pic:cNvPr id="50" name="Imagen 50" descr="Interfaz de usuario gráfica, Texto, Aplicación&#10;&#10;Descripción generada automáticamente"/>
+                    <pic:cNvPicPr/>
+                  </pic:nvPicPr>
+                  <pic:blipFill>
+                    <a:blip r:embed="rId103"/>
+                    <a:stretch>
+                      <a:fillRect/>
+                    </a:stretch>
+                  </pic:blipFill>
+                  <pic:spPr>
+                    <a:xfrm>
+                      <a:off x="0" y="0"/>
+                      <a:ext cx="6120130" cy="2511425"/>
+                    </a:xfrm>
+                    <a:prstGeom prst="rect">
+                      <a:avLst/>
+                    </a:prstGeom>
+                  </pic:spPr>
+                </pic:pic>
+              </a:graphicData>
+            </a:graphic>
+          </wp:inline>
+        </w:drawing>
+      </w:r>
+    </w:p>
+    <w:p>
+      <w:pPr>
+        <w:jc w:val="center"/>
+        <w:rPr>
+          <w:lang w:val="ca-ES"/>
+        </w:rPr>
+      </w:pPr>
+    </w:p>
+    <w:p>
+      <w:pPr>
+        <w:jc w:val="center"/>
+        <w:rPr>
+          <w:lang w:val="ca-ES"/>
+        </w:rPr>
+      </w:pPr>
+      <w:r>
+        <w:rPr>
+          <w:lang w:val="ca-ES"/>
+        </w:rPr>
+        <w:drawing>
+          <wp:inline distT="0" distB="0" distL="0" distR="0" wp14:anchorId="33159613" wp14:editId="2D6BD6CD">
+            <wp:extent cx="6098233" cy="2467610"/>
+            <wp:effectExtent l="0" t="0" r="0" b="8890"/>
+            <wp:docPr id="51" name="Imagen 51"/>
+            <wp:cNvGraphicFramePr>
+              <a:graphicFrameLocks xmlns:a="http://schemas.openxmlformats.org/drawingml/2006/main" noChangeAspect="1"/>
+            </wp:cNvGraphicFramePr>
+            <a:graphic xmlns:a="http://schemas.openxmlformats.org/drawingml/2006/main">
+              <a:graphicData uri="http://schemas.openxmlformats.org/drawingml/2006/picture">
+                <pic:pic xmlns:pic="http://schemas.openxmlformats.org/drawingml/2006/picture">
+                  <pic:nvPicPr>
+                    <pic:cNvPr id="51" name="Imagen 51"/>
+                    <pic:cNvPicPr/>
+                  </pic:nvPicPr>
+                  <pic:blipFill>
+                    <a:blip r:embed="rId104" cstate="print">
+                      <a:extLst>
+                        <a:ext uri="{28A0092B-C50C-407E-A947-70E740481C1C}">
+                          <a14:useLocalDpi xmlns:a14="http://schemas.microsoft.com/office/drawing/2010/main" val="0"/>
+                        </a:ext>
+                      </a:extLst>
+                    </a:blip>
+                    <a:stretch>
+                      <a:fillRect/>
+                    </a:stretch>
+                  </pic:blipFill>
+                  <pic:spPr>
+                    <a:xfrm>
+                      <a:off x="0" y="0"/>
+                      <a:ext cx="6098233" cy="2467610"/>
+                    </a:xfrm>
+                    <a:prstGeom prst="rect">
+                      <a:avLst/>
+                    </a:prstGeom>
+                  </pic:spPr>
+                </pic:pic>
+              </a:graphicData>
+            </a:graphic>
+          </wp:inline>
+        </w:drawing>
+      </w:r>
+    </w:p>
+    <w:p>
+      <w:pPr>
+        <w:jc w:val="center"/>
+        <w:rPr>
+          <w:lang w:val="ca-ES"/>
+        </w:rPr>
+      </w:pPr>
+    </w:p>
+    <w:p>
+      <w:pPr>
+        <w:jc w:val="center"/>
+        <w:rPr>
+          <w:lang w:val="ca-ES"/>
+        </w:rPr>
+      </w:pPr>
+      <w:r>
+        <w:rPr>
+          <w:lang w:val="ca-ES"/>
+        </w:rPr>
+        <w:lastRenderedPageBreak/>
+        <w:drawing>
+          <wp:inline distT="0" distB="0" distL="0" distR="0" wp14:anchorId="08615901" wp14:editId="447D9F6C">
+            <wp:extent cx="6120130" cy="2652395"/>
+            <wp:effectExtent l="0" t="0" r="0" b="0"/>
+            <wp:docPr id="52" name="Imagen 52" descr="Interfaz de usuario gráfica, Texto, Aplicación&#10;&#10;Descripción generada automáticamente"/>
+            <wp:cNvGraphicFramePr>
+              <a:graphicFrameLocks xmlns:a="http://schemas.openxmlformats.org/drawingml/2006/main" noChangeAspect="1"/>
+            </wp:cNvGraphicFramePr>
+            <a:graphic xmlns:a="http://schemas.openxmlformats.org/drawingml/2006/main">
+              <a:graphicData uri="http://schemas.openxmlformats.org/drawingml/2006/picture">
+                <pic:pic xmlns:pic="http://schemas.openxmlformats.org/drawingml/2006/picture">
+                  <pic:nvPicPr>
+                    <pic:cNvPr id="52" name="Imagen 52" descr="Interfaz de usuario gráfica, Texto, Aplicación&#10;&#10;Descripción generada automáticamente"/>
+                    <pic:cNvPicPr/>
+                  </pic:nvPicPr>
+                  <pic:blipFill>
+                    <a:blip r:embed="rId105"/>
+                    <a:stretch>
+                      <a:fillRect/>
+                    </a:stretch>
+                  </pic:blipFill>
+                  <pic:spPr>
+                    <a:xfrm>
+                      <a:off x="0" y="0"/>
+                      <a:ext cx="6120130" cy="2652395"/>
+                    </a:xfrm>
+                    <a:prstGeom prst="rect">
+                      <a:avLst/>
+                    </a:prstGeom>
+                  </pic:spPr>
+                </pic:pic>
+              </a:graphicData>
+            </a:graphic>
+          </wp:inline>
+        </w:drawing>
+      </w:r>
+    </w:p>
+    <w:p>
+      <w:pPr>
+        <w:rPr>
           <w:rFonts w:cs="Arial"/>
           <w:b/>
           <w:bCs/>
@@ -9170,65 +9387,6 @@
       </w:pPr>
       <w:r>
         <w:rPr>
-          <w:b/>
-          <w:bCs/>
-          <w:i/>
-          <w:iCs/>
-          <w:color w:val="FF0000"/>
-          <w:lang w:val="ca-ES"/>
-        </w:rPr>
-        <w:t xml:space="preserve">To be </w:t>
-      </w:r>
-      <w:proofErr w:type="spellStart"/>
-      <w:r>
-        <w:rPr>
-          <w:b/>
-          <w:bCs/>
-          <w:i/>
-          <w:iCs/>
-          <w:color w:val="FF0000"/>
-          <w:lang w:val="ca-ES"/>
-        </w:rPr>
-        <w:t>done</w:t>
-      </w:r>
-      <w:proofErr w:type="spellEnd"/>
-      <w:r>
-        <w:rPr>
-          <w:b/>
-          <w:bCs/>
-          <w:i/>
-          <w:iCs/>
-          <w:color w:val="FF0000"/>
-          <w:lang w:val="ca-ES"/>
-        </w:rPr>
-        <w:t xml:space="preserve"> (</w:t>
-      </w:r>
-      <w:proofErr w:type="spellStart"/>
-      <w:r>
-        <w:rPr>
-          <w:b/>
-          <w:bCs/>
-          <w:i/>
-          <w:iCs/>
-          <w:color w:val="FF0000"/>
-          <w:lang w:val="ca-ES"/>
-        </w:rPr>
-        <w:t>pending</w:t>
-      </w:r>
-      <w:proofErr w:type="spellEnd"/>
-      <w:r>
-        <w:rPr>
-          <w:b/>
-          <w:bCs/>
-          <w:i/>
-          <w:iCs/>
-          <w:color w:val="FF0000"/>
-          <w:lang w:val="ca-ES"/>
-        </w:rPr>
-        <w:t>)</w:t>
-      </w:r>
-      <w:r>
-        <w:rPr>
           <w:lang w:val="ca-ES"/>
         </w:rPr>
         <w:br w:type="page"/>
@@ -9285,8 +9443,8 @@
       </w:r>
     </w:p>
     <w:sectPr>
-      <w:headerReference w:type="default" r:id="rId102"/>
-      <w:footerReference w:type="default" r:id="rId103"/>
+      <w:headerReference w:type="default" r:id="rId106"/>
+      <w:footerReference w:type="default" r:id="rId107"/>
       <w:type w:val="continuous"/>
       <w:pgSz w:w="11906" w:h="16838"/>
       <w:pgMar w:top="1701" w:right="1134" w:bottom="1134" w:left="1134" w:header="709" w:footer="709" w:gutter="0"/>
@@ -9840,7 +9998,7 @@
         <w:rFonts w:cs="Arial"/>
         <w:lang w:val="ca-ES"/>
       </w:rPr>
-      <w:t>3</w:t>
+      <w:t>4</w:t>
     </w:r>
   </w:p>
 </w:hdr>
@@ -12061,7 +12219,6 @@
   <w:style w:type="character" w:default="1" w:styleId="Fuentedeprrafopredeter">
     <w:name w:val="Default Paragraph Font"/>
     <w:uiPriority w:val="1"/>
-    <w:semiHidden/>
     <w:unhideWhenUsed/>
   </w:style>
   <w:style w:type="table" w:default="1" w:styleId="Tablanormal">

</xml_diff>

<commit_message>
Fixed a bug with the contents table
</commit_message>
<xml_diff>
--- a/others/Document d'Especificacions.docx
+++ b/others/Document d'Especificacions.docx
@@ -397,7 +397,7 @@
           <w:lang w:val="ca-ES"/>
         </w:rPr>
       </w:pPr>
-      <w:bookmarkStart w:id="0" w:name="_Toc101089830"/>
+      <w:bookmarkStart w:id="0" w:name="_Toc101123663"/>
       <w:r>
         <w:rPr>
           <w:lang w:val="ca-ES"/>
@@ -1436,7 +1436,7 @@
           <w:szCs w:val="40"/>
         </w:rPr>
       </w:pPr>
-      <w:bookmarkStart w:id="1" w:name="_Toc101089831"/>
+      <w:bookmarkStart w:id="1" w:name="_Toc101123664"/>
       <w:r>
         <w:rPr>
           <w:lang w:val="ca-ES"/>
@@ -1477,7 +1477,7 @@
         </w:rPr>
         <w:fldChar w:fldCharType="separate"/>
       </w:r>
-      <w:hyperlink w:anchor="_Toc101089830" w:history="1">
+      <w:hyperlink w:anchor="_Toc101123663" w:history="1">
         <w:r>
           <w:rPr>
             <w:rStyle w:val="Hipervnculo"/>
@@ -1505,7 +1505,7 @@
             <w:noProof/>
             <w:webHidden/>
           </w:rPr>
-          <w:instrText xml:space="preserve"> PAGEREF _Toc101089830 \h </w:instrText>
+          <w:instrText xml:space="preserve"> PAGEREF _Toc101123663 \h </w:instrText>
         </w:r>
         <w:r>
           <w:rPr>
@@ -1548,7 +1548,7 @@
           <w:lang w:eastAsia="ca-ES"/>
         </w:rPr>
       </w:pPr>
-      <w:hyperlink w:anchor="_Toc101089831" w:history="1">
+      <w:hyperlink w:anchor="_Toc101123664" w:history="1">
         <w:r>
           <w:rPr>
             <w:rStyle w:val="Hipervnculo"/>
@@ -1576,7 +1576,7 @@
             <w:noProof/>
             <w:webHidden/>
           </w:rPr>
-          <w:instrText xml:space="preserve"> PAGEREF _Toc101089831 \h </w:instrText>
+          <w:instrText xml:space="preserve"> PAGEREF _Toc101123664 \h </w:instrText>
         </w:r>
         <w:r>
           <w:rPr>
@@ -1619,7 +1619,7 @@
           <w:lang w:eastAsia="ca-ES"/>
         </w:rPr>
       </w:pPr>
-      <w:hyperlink w:anchor="_Toc101089832" w:history="1">
+      <w:hyperlink w:anchor="_Toc101123665" w:history="1">
         <w:r>
           <w:rPr>
             <w:rStyle w:val="Hipervnculo"/>
@@ -1647,7 +1647,7 @@
             <w:noProof/>
             <w:webHidden/>
           </w:rPr>
-          <w:instrText xml:space="preserve"> PAGEREF _Toc101089832 \h </w:instrText>
+          <w:instrText xml:space="preserve"> PAGEREF _Toc101123665 \h </w:instrText>
         </w:r>
         <w:r>
           <w:rPr>
@@ -1690,7 +1690,7 @@
           <w:lang w:eastAsia="ca-ES"/>
         </w:rPr>
       </w:pPr>
-      <w:hyperlink w:anchor="_Toc101089833" w:history="1">
+      <w:hyperlink w:anchor="_Toc101123666" w:history="1">
         <w:r>
           <w:rPr>
             <w:rStyle w:val="Hipervnculo"/>
@@ -1718,7 +1718,7 @@
             <w:noProof/>
             <w:webHidden/>
           </w:rPr>
-          <w:instrText xml:space="preserve"> PAGEREF _Toc101089833 \h </w:instrText>
+          <w:instrText xml:space="preserve"> PAGEREF _Toc101123666 \h </w:instrText>
         </w:r>
         <w:r>
           <w:rPr>
@@ -1761,7 +1761,7 @@
           <w:lang w:eastAsia="ca-ES"/>
         </w:rPr>
       </w:pPr>
-      <w:hyperlink w:anchor="_Toc101089834" w:history="1">
+      <w:hyperlink w:anchor="_Toc101123667" w:history="1">
         <w:r>
           <w:rPr>
             <w:rStyle w:val="Hipervnculo"/>
@@ -1789,7 +1789,7 @@
             <w:noProof/>
             <w:webHidden/>
           </w:rPr>
-          <w:instrText xml:space="preserve"> PAGEREF _Toc101089834 \h </w:instrText>
+          <w:instrText xml:space="preserve"> PAGEREF _Toc101123667 \h </w:instrText>
         </w:r>
         <w:r>
           <w:rPr>
@@ -1832,7 +1832,7 @@
           <w:lang w:eastAsia="ca-ES"/>
         </w:rPr>
       </w:pPr>
-      <w:hyperlink w:anchor="_Toc101089835" w:history="1">
+      <w:hyperlink w:anchor="_Toc101123668" w:history="1">
         <w:r>
           <w:rPr>
             <w:rStyle w:val="Hipervnculo"/>
@@ -1860,7 +1860,7 @@
             <w:noProof/>
             <w:webHidden/>
           </w:rPr>
-          <w:instrText xml:space="preserve"> PAGEREF _Toc101089835 \h </w:instrText>
+          <w:instrText xml:space="preserve"> PAGEREF _Toc101123668 \h </w:instrText>
         </w:r>
         <w:r>
           <w:rPr>
@@ -1903,7 +1903,7 @@
           <w:lang w:eastAsia="ca-ES"/>
         </w:rPr>
       </w:pPr>
-      <w:hyperlink w:anchor="_Toc101089836" w:history="1">
+      <w:hyperlink w:anchor="_Toc101123669" w:history="1">
         <w:r>
           <w:rPr>
             <w:rStyle w:val="Hipervnculo"/>
@@ -1931,7 +1931,7 @@
             <w:noProof/>
             <w:webHidden/>
           </w:rPr>
-          <w:instrText xml:space="preserve"> PAGEREF _Toc101089836 \h </w:instrText>
+          <w:instrText xml:space="preserve"> PAGEREF _Toc101123669 \h </w:instrText>
         </w:r>
         <w:r>
           <w:rPr>
@@ -1974,7 +1974,7 @@
           <w:lang w:eastAsia="ca-ES"/>
         </w:rPr>
       </w:pPr>
-      <w:hyperlink w:anchor="_Toc101089837" w:history="1">
+      <w:hyperlink w:anchor="_Toc101123670" w:history="1">
         <w:r>
           <w:rPr>
             <w:rStyle w:val="Hipervnculo"/>
@@ -2002,7 +2002,7 @@
             <w:noProof/>
             <w:webHidden/>
           </w:rPr>
-          <w:instrText xml:space="preserve"> PAGEREF _Toc101089837 \h </w:instrText>
+          <w:instrText xml:space="preserve"> PAGEREF _Toc101123670 \h </w:instrText>
         </w:r>
         <w:r>
           <w:rPr>
@@ -2045,7 +2045,7 @@
           <w:lang w:eastAsia="ca-ES"/>
         </w:rPr>
       </w:pPr>
-      <w:hyperlink w:anchor="_Toc101089838" w:history="1">
+      <w:hyperlink w:anchor="_Toc101123671" w:history="1">
         <w:r>
           <w:rPr>
             <w:rStyle w:val="Hipervnculo"/>
@@ -2073,7 +2073,7 @@
             <w:noProof/>
             <w:webHidden/>
           </w:rPr>
-          <w:instrText xml:space="preserve"> PAGEREF _Toc101089838 \h </w:instrText>
+          <w:instrText xml:space="preserve"> PAGEREF _Toc101123671 \h </w:instrText>
         </w:r>
         <w:r>
           <w:rPr>
@@ -2116,7 +2116,7 @@
           <w:lang w:eastAsia="ca-ES"/>
         </w:rPr>
       </w:pPr>
-      <w:hyperlink w:anchor="_Toc101089839" w:history="1">
+      <w:hyperlink w:anchor="_Toc101123672" w:history="1">
         <w:r>
           <w:rPr>
             <w:rStyle w:val="Hipervnculo"/>
@@ -2144,7 +2144,7 @@
             <w:noProof/>
             <w:webHidden/>
           </w:rPr>
-          <w:instrText xml:space="preserve"> PAGEREF _Toc101089839 \h </w:instrText>
+          <w:instrText xml:space="preserve"> PAGEREF _Toc101123672 \h </w:instrText>
         </w:r>
         <w:r>
           <w:rPr>
@@ -2187,7 +2187,7 @@
           <w:lang w:eastAsia="ca-ES"/>
         </w:rPr>
       </w:pPr>
-      <w:hyperlink w:anchor="_Toc101089840" w:history="1">
+      <w:hyperlink w:anchor="_Toc101123673" w:history="1">
         <w:r>
           <w:rPr>
             <w:rStyle w:val="Hipervnculo"/>
@@ -2215,7 +2215,7 @@
             <w:noProof/>
             <w:webHidden/>
           </w:rPr>
-          <w:instrText xml:space="preserve"> PAGEREF _Toc101089840 \h </w:instrText>
+          <w:instrText xml:space="preserve"> PAGEREF _Toc101123673 \h </w:instrText>
         </w:r>
         <w:r>
           <w:rPr>
@@ -2258,7 +2258,7 @@
           <w:lang w:eastAsia="ca-ES"/>
         </w:rPr>
       </w:pPr>
-      <w:hyperlink w:anchor="_Toc101089841" w:history="1">
+      <w:hyperlink w:anchor="_Toc101123674" w:history="1">
         <w:r>
           <w:rPr>
             <w:rStyle w:val="Hipervnculo"/>
@@ -2286,7 +2286,7 @@
             <w:noProof/>
             <w:webHidden/>
           </w:rPr>
-          <w:instrText xml:space="preserve"> PAGEREF _Toc101089841 \h </w:instrText>
+          <w:instrText xml:space="preserve"> PAGEREF _Toc101123674 \h </w:instrText>
         </w:r>
         <w:r>
           <w:rPr>
@@ -2329,7 +2329,7 @@
           <w:lang w:eastAsia="ca-ES"/>
         </w:rPr>
       </w:pPr>
-      <w:hyperlink w:anchor="_Toc101089842" w:history="1">
+      <w:hyperlink w:anchor="_Toc101123675" w:history="1">
         <w:r>
           <w:rPr>
             <w:rStyle w:val="Hipervnculo"/>
@@ -2357,7 +2357,7 @@
             <w:noProof/>
             <w:webHidden/>
           </w:rPr>
-          <w:instrText xml:space="preserve"> PAGEREF _Toc101089842 \h </w:instrText>
+          <w:instrText xml:space="preserve"> PAGEREF _Toc101123675 \h </w:instrText>
         </w:r>
         <w:r>
           <w:rPr>
@@ -2400,7 +2400,7 @@
           <w:lang w:eastAsia="ca-ES"/>
         </w:rPr>
       </w:pPr>
-      <w:hyperlink w:anchor="_Toc101089843" w:history="1">
+      <w:hyperlink w:anchor="_Toc101123676" w:history="1">
         <w:r>
           <w:rPr>
             <w:rStyle w:val="Hipervnculo"/>
@@ -2428,7 +2428,7 @@
             <w:noProof/>
             <w:webHidden/>
           </w:rPr>
-          <w:instrText xml:space="preserve"> PAGEREF _Toc101089843 \h </w:instrText>
+          <w:instrText xml:space="preserve"> PAGEREF _Toc101123676 \h </w:instrText>
         </w:r>
         <w:r>
           <w:rPr>
@@ -2471,13 +2471,155 @@
           <w:lang w:eastAsia="ca-ES"/>
         </w:rPr>
       </w:pPr>
-      <w:hyperlink w:anchor="_Toc101089844" w:history="1">
+      <w:hyperlink w:anchor="_Toc101123677" w:history="1">
         <w:r>
           <w:rPr>
             <w:rStyle w:val="Hipervnculo"/>
             <w:noProof/>
             <w:lang w:bidi="hi-IN"/>
           </w:rPr>
+          <w:t>Diagrames</w:t>
+        </w:r>
+        <w:r>
+          <w:rPr>
+            <w:noProof/>
+            <w:webHidden/>
+          </w:rPr>
+          <w:tab/>
+        </w:r>
+        <w:r>
+          <w:rPr>
+            <w:noProof/>
+            <w:webHidden/>
+          </w:rPr>
+          <w:fldChar w:fldCharType="begin"/>
+        </w:r>
+        <w:r>
+          <w:rPr>
+            <w:noProof/>
+            <w:webHidden/>
+          </w:rPr>
+          <w:instrText xml:space="preserve"> PAGEREF _Toc101123677 \h </w:instrText>
+        </w:r>
+        <w:r>
+          <w:rPr>
+            <w:noProof/>
+            <w:webHidden/>
+          </w:rPr>
+        </w:r>
+        <w:r>
+          <w:rPr>
+            <w:noProof/>
+            <w:webHidden/>
+          </w:rPr>
+          <w:fldChar w:fldCharType="separate"/>
+        </w:r>
+        <w:r>
+          <w:rPr>
+            <w:noProof/>
+            <w:webHidden/>
+          </w:rPr>
+          <w:t>32</w:t>
+        </w:r>
+        <w:r>
+          <w:rPr>
+            <w:noProof/>
+            <w:webHidden/>
+          </w:rPr>
+          <w:fldChar w:fldCharType="end"/>
+        </w:r>
+      </w:hyperlink>
+    </w:p>
+    <w:p>
+      <w:pPr>
+        <w:pStyle w:val="TDC2"/>
+        <w:tabs>
+          <w:tab w:val="right" w:leader="dot" w:pos="9628"/>
+        </w:tabs>
+        <w:rPr>
+          <w:rFonts w:cstheme="minorBidi"/>
+          <w:noProof/>
+          <w:lang w:eastAsia="ca-ES"/>
+        </w:rPr>
+      </w:pPr>
+      <w:hyperlink w:anchor="_Toc101123678" w:history="1">
+        <w:r>
+          <w:rPr>
+            <w:rStyle w:val="Hipervnculo"/>
+            <w:noProof/>
+            <w:lang w:bidi="hi-IN"/>
+          </w:rPr>
+          <w:t>DIAGRAMA DE CASOS D’ÚS:</w:t>
+        </w:r>
+        <w:r>
+          <w:rPr>
+            <w:noProof/>
+            <w:webHidden/>
+          </w:rPr>
+          <w:tab/>
+        </w:r>
+        <w:r>
+          <w:rPr>
+            <w:noProof/>
+            <w:webHidden/>
+          </w:rPr>
+          <w:fldChar w:fldCharType="begin"/>
+        </w:r>
+        <w:r>
+          <w:rPr>
+            <w:noProof/>
+            <w:webHidden/>
+          </w:rPr>
+          <w:instrText xml:space="preserve"> PAGEREF _Toc101123678 \h </w:instrText>
+        </w:r>
+        <w:r>
+          <w:rPr>
+            <w:noProof/>
+            <w:webHidden/>
+          </w:rPr>
+        </w:r>
+        <w:r>
+          <w:rPr>
+            <w:noProof/>
+            <w:webHidden/>
+          </w:rPr>
+          <w:fldChar w:fldCharType="separate"/>
+        </w:r>
+        <w:r>
+          <w:rPr>
+            <w:noProof/>
+            <w:webHidden/>
+          </w:rPr>
+          <w:t>32</w:t>
+        </w:r>
+        <w:r>
+          <w:rPr>
+            <w:noProof/>
+            <w:webHidden/>
+          </w:rPr>
+          <w:fldChar w:fldCharType="end"/>
+        </w:r>
+      </w:hyperlink>
+    </w:p>
+    <w:p>
+      <w:pPr>
+        <w:pStyle w:val="TDC1"/>
+        <w:tabs>
+          <w:tab w:val="right" w:leader="dot" w:pos="9628"/>
+        </w:tabs>
+        <w:rPr>
+          <w:rFonts w:cstheme="minorBidi"/>
+          <w:noProof/>
+          <w:lang w:eastAsia="ca-ES"/>
+        </w:rPr>
+      </w:pPr>
+      <w:hyperlink w:anchor="_Toc101123679" w:history="1">
+        <w:r>
+          <w:rPr>
+            <w:rStyle w:val="Hipervnculo"/>
+            <w:noProof/>
+            <w:lang w:bidi="hi-IN"/>
+          </w:rPr>
           <w:t>Comentaris addicionals</w:t>
         </w:r>
         <w:r>
@@ -2499,7 +2641,7 @@
             <w:noProof/>
             <w:webHidden/>
           </w:rPr>
-          <w:instrText xml:space="preserve"> PAGEREF _Toc101089844 \h </w:instrText>
+          <w:instrText xml:space="preserve"> PAGEREF _Toc101123679 \h </w:instrText>
         </w:r>
         <w:r>
           <w:rPr>
@@ -2519,7 +2661,7 @@
             <w:noProof/>
             <w:webHidden/>
           </w:rPr>
-          <w:t>32</w:t>
+          <w:t>33</w:t>
         </w:r>
         <w:r>
           <w:rPr>
@@ -2576,7 +2718,7 @@
           <w:lang w:val="ca-ES"/>
         </w:rPr>
       </w:pPr>
-      <w:bookmarkStart w:id="2" w:name="_Toc101089832"/>
+      <w:bookmarkStart w:id="2" w:name="_Toc101123665"/>
       <w:r>
         <w:rPr>
           <w:lang w:val="ca-ES"/>
@@ -2933,7 +3075,7 @@
           <w:lang w:val="ca-ES"/>
         </w:rPr>
       </w:pPr>
-      <w:bookmarkStart w:id="3" w:name="_Toc101089833"/>
+      <w:bookmarkStart w:id="3" w:name="_Toc101123666"/>
       <w:r>
         <w:rPr>
           <w:lang w:val="ca-ES"/>
@@ -3545,7 +3687,7 @@
           <w:lang w:val="ca-ES"/>
         </w:rPr>
       </w:pPr>
-      <w:bookmarkStart w:id="4" w:name="_Toc101089834"/>
+      <w:bookmarkStart w:id="4" w:name="_Toc101123667"/>
       <w:r>
         <w:rPr>
           <w:lang w:val="ca-ES"/>
@@ -4075,7 +4217,7 @@
           <w:lang w:val="ca-ES"/>
         </w:rPr>
       </w:pPr>
-      <w:bookmarkStart w:id="5" w:name="_Toc101089835"/>
+      <w:bookmarkStart w:id="5" w:name="_Toc101123668"/>
       <w:r>
         <w:rPr>
           <w:lang w:val="ca-ES"/>
@@ -4110,7 +4252,7 @@
           <w:lang w:val="ca-ES"/>
         </w:rPr>
       </w:pPr>
-      <w:bookmarkStart w:id="6" w:name="_Toc101089836"/>
+      <w:bookmarkStart w:id="6" w:name="_Toc101123669"/>
       <w:r>
         <w:rPr>
           <w:lang w:val="ca-ES"/>
@@ -4547,7 +4689,7 @@
           <w:lang w:val="ca-ES"/>
         </w:rPr>
       </w:pPr>
-      <w:bookmarkStart w:id="8" w:name="_Toc101089837"/>
+      <w:bookmarkStart w:id="8" w:name="_Toc101123670"/>
       <w:r>
         <w:rPr>
           <w:lang w:val="ca-ES"/>
@@ -5595,7 +5737,7 @@
           <w:lang w:val="ca-ES"/>
         </w:rPr>
       </w:pPr>
-      <w:bookmarkStart w:id="9" w:name="_Toc101089838"/>
+      <w:bookmarkStart w:id="9" w:name="_Toc101123671"/>
       <w:r>
         <w:rPr>
           <w:lang w:val="ca-ES"/>
@@ -6237,7 +6379,7 @@
           <w:lang w:val="ca-ES"/>
         </w:rPr>
       </w:pPr>
-      <w:bookmarkStart w:id="10" w:name="_Toc101089839"/>
+      <w:bookmarkStart w:id="10" w:name="_Toc101123672"/>
       <w:r>
         <w:rPr>
           <w:lang w:val="ca-ES"/>
@@ -7377,7 +7519,7 @@
           <w:lang w:val="ca-ES"/>
         </w:rPr>
       </w:pPr>
-      <w:bookmarkStart w:id="11" w:name="_Toc101089840"/>
+      <w:bookmarkStart w:id="11" w:name="_Toc101123673"/>
       <w:r>
         <w:rPr>
           <w:lang w:val="ca-ES"/>
@@ -7748,7 +7890,7 @@
           <w:lang w:val="ca-ES"/>
         </w:rPr>
       </w:pPr>
-      <w:bookmarkStart w:id="12" w:name="_Toc101089841"/>
+      <w:bookmarkStart w:id="12" w:name="_Toc101123674"/>
       <w:r>
         <w:rPr>
           <w:lang w:val="ca-ES"/>
@@ -8392,7 +8534,7 @@
           <w:lang w:val="ca-ES"/>
         </w:rPr>
       </w:pPr>
-      <w:bookmarkStart w:id="13" w:name="_Toc101089842"/>
+      <w:bookmarkStart w:id="13" w:name="_Toc101123675"/>
       <w:r>
         <w:rPr>
           <w:lang w:val="ca-ES"/>
@@ -8924,7 +9066,7 @@
           <w:lang w:val="ca-ES"/>
         </w:rPr>
       </w:pPr>
-      <w:bookmarkStart w:id="14" w:name="_Toc101089843"/>
+      <w:bookmarkStart w:id="14" w:name="_Toc101123676"/>
       <w:r>
         <w:rPr>
           <w:lang w:val="ca-ES"/>
@@ -9223,7 +9365,7 @@
           <w:lang w:val="ca-ES"/>
         </w:rPr>
       </w:pPr>
-      <w:bookmarkStart w:id="15" w:name="_Toc101089844"/>
+      <w:bookmarkStart w:id="15" w:name="_Toc101123677"/>
       <w:r>
         <w:rPr>
           <w:lang w:val="ca-ES"/>
@@ -9231,6 +9373,7 @@
         <w:lastRenderedPageBreak/>
         <w:t>Diagrames</w:t>
       </w:r>
+      <w:bookmarkEnd w:id="15"/>
     </w:p>
     <w:p>
       <w:pPr>
@@ -9239,12 +9382,14 @@
           <w:lang w:val="ca-ES"/>
         </w:rPr>
       </w:pPr>
+      <w:bookmarkStart w:id="16" w:name="_Toc101123678"/>
       <w:r>
         <w:rPr>
           <w:lang w:val="ca-ES"/>
         </w:rPr>
         <w:t>DIAGRAMA DE CASOS D’ÚS:</w:t>
       </w:r>
+      <w:bookmarkEnd w:id="16"/>
     </w:p>
     <w:p>
       <w:pPr>
@@ -9327,6 +9472,7 @@
           <w:lang w:val="ca-ES"/>
         </w:rPr>
       </w:pPr>
+      <w:bookmarkStart w:id="17" w:name="_Toc101123679"/>
       <w:r>
         <w:rPr>
           <w:lang w:val="ca-ES"/>
@@ -9334,7 +9480,7 @@
         <w:lastRenderedPageBreak/>
         <w:t>Comentaris addicionals</w:t>
       </w:r>
-      <w:bookmarkEnd w:id="15"/>
+      <w:bookmarkEnd w:id="17"/>
     </w:p>
     <w:p>
       <w:pPr>

</xml_diff>